<commit_message>
first pass at full LP model
</commit_message>
<xml_diff>
--- a/eqns/LPequations.docx
+++ b/eqns/LPequations.docx
@@ -1520,14 +1520,62 @@
       <w:pPr>
         <w:pStyle w:val="FirstParagraph"/>
       </w:pPr>
-      <w:r>
-        <w:t xml:space="preserve">subject to:</w:t>
+      <m:oMathPara>
+        <m:oMathParaPr>
+          <m:jc m:val="center"/>
+        </m:oMathParaPr>
+        <m:oMath>
+          <m:r>
+            <m:t>D</m:t>
+          </m:r>
+          <m:r>
+            <m:t>∈</m:t>
+          </m:r>
+          <m:sSup>
+            <m:e>
+              <m:r>
+                <m:rPr>
+                  <m:sty m:val="p"/>
+                  <m:scr m:val="double-struck"/>
+                </m:rPr>
+                <m:t>R</m:t>
+              </m:r>
+            </m:e>
+            <m:sup>
+              <m:r>
+                <m:t>n</m:t>
+              </m:r>
+              <m:r>
+                <m:t>×</m:t>
+              </m:r>
+              <m:r>
+                <m:t>m</m:t>
+              </m:r>
+            </m:sup>
+          </m:sSup>
+        </m:oMath>
+      </m:oMathPara>
+    </w:p>
+    <w:p>
+      <w:pPr>
+        <w:pStyle w:val="FirstParagraph"/>
+      </w:pPr>
+      <w:r>
+        <w:t xml:space="preserve">cheese</w:t>
       </w:r>
     </w:p>
     <w:p>
       <w:pPr>
         <w:pStyle w:val="BodyText"/>
       </w:pPr>
+      <w:r>
+        <w:t xml:space="preserve">subject to:</w:t>
+      </w:r>
+    </w:p>
+    <w:p>
+      <w:pPr>
+        <w:pStyle w:val="BodyText"/>
+      </w:pPr>
       <m:oMath>
         <m:sSub>
           <m:e>
@@ -1561,13 +1609,10 @@
         <w:br w:type="textWrapping"/>
       </w:r>
       <m:oMath>
-        <m:r>
-          <m:t>T</m:t>
-        </m:r>
         <m:sSub>
           <m:e>
             <m:r>
-              <m:t>C</m:t>
+              <m:t>A</m:t>
             </m:r>
           </m:e>
           <m:sub>
@@ -2227,7 +2272,7 @@
         <w:t xml:space="preserve">(gCO2/ton?)</w:t>
       </w:r>
       <w:r>
-        <w:t xml:space="preserve"> </w:t>
+        <w:br w:type="textWrapping"/>
       </w:r>
       <m:oMath>
         <m:r>
@@ -2241,7 +2286,7 @@
         <w:t xml:space="preserve">= Conversion factor of waste into compost (%) (= .58)</w:t>
       </w:r>
       <w:r>
-        <w:t xml:space="preserve"> </w:t>
+        <w:br w:type="textWrapping"/>
       </w:r>
       <m:oMath>
         <m:r>
@@ -2296,7 +2341,7 @@
         <w:t xml:space="preserve">) (landfill!! )</w:t>
       </w:r>
       <w:r>
-        <w:t xml:space="preserve"> </w:t>
+        <w:br w:type="textWrapping"/>
       </w:r>
       <m:oMath>
         <m:r>
@@ -2351,7 +2396,7 @@
         <w:t xml:space="preserve">) (0?)</w:t>
       </w:r>
       <w:r>
-        <w:t xml:space="preserve"> </w:t>
+        <w:br w:type="textWrapping"/>
       </w:r>
       <m:oMath>
         <m:r>
@@ -2415,7 +2460,7 @@
         <w:t xml:space="preserve">) (separate??) (101 g/ton-mi, CARB)</w:t>
       </w:r>
       <w:r>
-        <w:t xml:space="preserve"> </w:t>
+        <w:br w:type="textWrapping"/>
       </w:r>
       <m:oMath>
         <m:r>
@@ -2470,7 +2515,7 @@
         <w:t xml:space="preserve">) (Delonge??)</w:t>
       </w:r>
       <w:r>
-        <w:t xml:space="preserve"> </w:t>
+        <w:br w:type="textWrapping"/>
       </w:r>
       <m:oMath>
         <m:r>
@@ -2608,7 +2653,7 @@
         <w:t xml:space="preserve">) ($8.87/cubic yard, Marin RCD) ($0.5 / sq ft????, EPA ) ($4/ton)</w:t>
       </w:r>
       <w:r>
-        <w:t xml:space="preserve"> </w:t>
+        <w:br w:type="textWrapping"/>
       </w:r>
       <w:hyperlink r:id="rId21">
         <w:r>
@@ -2727,7 +2772,7 @@
     </w:lvl>
   </w:abstractNum>
   <w:abstractNum w:abstractNumId="990">
-    <w:nsid w:val="d19756b2"/>
+    <w:nsid w:val="d6947dd5"/>
     <w:multiLevelType w:val="multilevel"/>
     <w:lvl w:ilvl="0">
       <w:numFmt w:val="bullet"/>

</xml_diff>